<commit_message>
almost done with act8
</commit_message>
<xml_diff>
--- a/Java Projects/Grade 11/DeGuzmanIAN_Activity8/Description/Human Resource System.docx
+++ b/Java Projects/Grade 11/DeGuzmanIAN_Activity8/Description/Human Resource System.docx
@@ -55,8 +55,6 @@
       <w:r>
         <w:t xml:space="preserve"> Class.</w:t>
       </w:r>
-      <w:bookmarkStart w:id="0" w:name="_GoBack"/>
-      <w:bookmarkEnd w:id="0"/>
     </w:p>
     <w:p>
       <w:pPr>
@@ -65,7 +63,7 @@
       </w:pPr>
       <w:r>
         <w:drawing>
-          <wp:inline distT="0" distB="0" distL="0" distR="0" wp14:anchorId="3084D76A" wp14:editId="4B215286">
+          <wp:inline distT="0" distB="0" distL="0" distR="0" wp14:anchorId="0217FC91" wp14:editId="6F792AF9">
             <wp:extent cx="3619500" cy="3048000"/>
             <wp:effectExtent l="0" t="0" r="0" b="0"/>
             <wp:docPr id="1" name="Picture 1"/>
@@ -100,6 +98,8 @@
           </wp:inline>
         </w:drawing>
       </w:r>
+      <w:bookmarkStart w:id="0" w:name="_GoBack"/>
+      <w:bookmarkEnd w:id="0"/>
     </w:p>
     <w:p>
       <w:pPr>
@@ -108,10 +108,10 @@
       </w:pPr>
       <w:r>
         <w:drawing>
-          <wp:inline distT="0" distB="0" distL="0" distR="0" wp14:anchorId="2417F209" wp14:editId="1851C5C0">
-            <wp:extent cx="3905250" cy="2000250"/>
+          <wp:inline distT="0" distB="0" distL="0" distR="0" wp14:anchorId="4C396461" wp14:editId="5930A515">
+            <wp:extent cx="3905250" cy="2190750"/>
             <wp:effectExtent l="0" t="0" r="0" b="0"/>
-            <wp:docPr id="2" name="Picture 2"/>
+            <wp:docPr id="4" name="Picture 4"/>
             <wp:cNvGraphicFramePr>
               <a:graphicFrameLocks xmlns:a="http://schemas.openxmlformats.org/drawingml/2006/main" noChangeAspect="1"/>
             </wp:cNvGraphicFramePr>
@@ -131,7 +131,7 @@
                   <pic:spPr>
                     <a:xfrm>
                       <a:off x="0" y="0"/>
-                      <a:ext cx="3905250" cy="2000250"/>
+                      <a:ext cx="3905250" cy="2190750"/>
                     </a:xfrm>
                     <a:prstGeom prst="rect">
                       <a:avLst/>
@@ -150,6 +150,9 @@
         <w:ind w:left="1440"/>
       </w:pPr>
       <w:r>
+        <w:rPr>
+          <w:noProof/>
+        </w:rPr>
         <w:drawing>
           <wp:inline distT="0" distB="0" distL="0" distR="0" wp14:anchorId="75457917" wp14:editId="042DFE9E">
             <wp:extent cx="2381250" cy="1428750"/>

</xml_diff>